<commit_message>
Made 7 and 8th class Fixed Attendance Error
</commit_message>
<xml_diff>
--- a/ClassReport_empty.docx
+++ b/ClassReport_empty.docx
@@ -18,7 +18,7 @@
           <w:noProof/>
         </w:rPr>
         <w:drawing>
-          <wp:anchor distT="0" distB="0" distL="0" distR="0" simplePos="0" relativeHeight="251658240" behindDoc="1" locked="0" layoutInCell="1" hidden="0" allowOverlap="1">
+          <wp:anchor distT="0" distB="0" distL="0" distR="0" simplePos="0" relativeHeight="251658240" behindDoc="1" locked="0" layoutInCell="1" hidden="0" allowOverlap="1" wp14:anchorId="640A2A01" wp14:editId="74FA5FF2">
             <wp:simplePos x="0" y="0"/>
             <wp:positionH relativeFrom="column">
               <wp:posOffset>-685799</wp:posOffset>
@@ -559,7 +559,7 @@
     <w:tbl>
       <w:tblPr>
         <w:tblStyle w:val="ac"/>
-        <w:tblW w:w="9736" w:type="dxa"/>
+        <w:tblW w:w="9880" w:type="dxa"/>
         <w:tblInd w:w="0" w:type="dxa"/>
         <w:tblBorders>
           <w:top w:val="single" w:sz="4" w:space="0" w:color="000000"/>
@@ -573,17 +573,17 @@
         <w:tblLook w:val="0400" w:firstRow="0" w:lastRow="0" w:firstColumn="0" w:lastColumn="0" w:noHBand="0" w:noVBand="1"/>
       </w:tblPr>
       <w:tblGrid>
-        <w:gridCol w:w="1134"/>
-        <w:gridCol w:w="2835"/>
-        <w:gridCol w:w="5767"/>
+        <w:gridCol w:w="1149"/>
+        <w:gridCol w:w="2877"/>
+        <w:gridCol w:w="5854"/>
       </w:tblGrid>
       <w:tr>
         <w:trPr>
-          <w:trHeight w:val="672"/>
+          <w:trHeight w:val="744"/>
         </w:trPr>
         <w:tc>
           <w:tcPr>
-            <w:tcW w:w="1134" w:type="dxa"/>
+            <w:tcW w:w="1149" w:type="dxa"/>
             <w:tcBorders>
               <w:top w:val="single" w:sz="12" w:space="0" w:color="000000"/>
               <w:bottom w:val="single" w:sz="12" w:space="0" w:color="000000"/>
@@ -612,7 +612,7 @@
         </w:tc>
         <w:tc>
           <w:tcPr>
-            <w:tcW w:w="2835" w:type="dxa"/>
+            <w:tcW w:w="2877" w:type="dxa"/>
             <w:tcBorders>
               <w:top w:val="single" w:sz="12" w:space="0" w:color="000000"/>
               <w:left w:val="dashed" w:sz="4" w:space="0" w:color="000000"/>
@@ -640,7 +640,7 @@
         </w:tc>
         <w:tc>
           <w:tcPr>
-            <w:tcW w:w="5767" w:type="dxa"/>
+            <w:tcW w:w="5854" w:type="dxa"/>
             <w:tcBorders>
               <w:top w:val="single" w:sz="12" w:space="0" w:color="000000"/>
               <w:left w:val="dashed" w:sz="4" w:space="0" w:color="000000"/>
@@ -668,11 +668,11 @@
       </w:tr>
       <w:tr>
         <w:trPr>
-          <w:trHeight w:val="1026"/>
+          <w:trHeight w:val="907"/>
         </w:trPr>
         <w:tc>
           <w:tcPr>
-            <w:tcW w:w="1134" w:type="dxa"/>
+            <w:tcW w:w="1149" w:type="dxa"/>
             <w:tcBorders>
               <w:top w:val="single" w:sz="12" w:space="0" w:color="000000"/>
               <w:bottom w:val="dashed" w:sz="4" w:space="0" w:color="000000"/>
@@ -691,7 +691,7 @@
         </w:tc>
         <w:tc>
           <w:tcPr>
-            <w:tcW w:w="2835" w:type="dxa"/>
+            <w:tcW w:w="2877" w:type="dxa"/>
             <w:tcBorders>
               <w:top w:val="single" w:sz="12" w:space="0" w:color="000000"/>
               <w:left w:val="dashed" w:sz="4" w:space="0" w:color="000000"/>
@@ -708,7 +708,7 @@
         </w:tc>
         <w:tc>
           <w:tcPr>
-            <w:tcW w:w="5767" w:type="dxa"/>
+            <w:tcW w:w="5854" w:type="dxa"/>
             <w:tcBorders>
               <w:top w:val="single" w:sz="12" w:space="0" w:color="000000"/>
               <w:left w:val="dashed" w:sz="4" w:space="0" w:color="000000"/>
@@ -725,11 +725,11 @@
       </w:tr>
       <w:tr>
         <w:trPr>
-          <w:trHeight w:val="1026"/>
+          <w:trHeight w:val="907"/>
         </w:trPr>
         <w:tc>
           <w:tcPr>
-            <w:tcW w:w="1134" w:type="dxa"/>
+            <w:tcW w:w="1149" w:type="dxa"/>
             <w:tcBorders>
               <w:top w:val="dashed" w:sz="4" w:space="0" w:color="000000"/>
               <w:bottom w:val="dashed" w:sz="4" w:space="0" w:color="000000"/>
@@ -748,7 +748,7 @@
         </w:tc>
         <w:tc>
           <w:tcPr>
-            <w:tcW w:w="2835" w:type="dxa"/>
+            <w:tcW w:w="2877" w:type="dxa"/>
             <w:tcBorders>
               <w:top w:val="dashed" w:sz="4" w:space="0" w:color="000000"/>
               <w:left w:val="dashed" w:sz="4" w:space="0" w:color="000000"/>
@@ -765,7 +765,7 @@
         </w:tc>
         <w:tc>
           <w:tcPr>
-            <w:tcW w:w="5767" w:type="dxa"/>
+            <w:tcW w:w="5854" w:type="dxa"/>
             <w:tcBorders>
               <w:top w:val="dashed" w:sz="4" w:space="0" w:color="000000"/>
               <w:left w:val="dashed" w:sz="4" w:space="0" w:color="000000"/>
@@ -782,11 +782,11 @@
       </w:tr>
       <w:tr>
         <w:trPr>
-          <w:trHeight w:val="1026"/>
+          <w:trHeight w:val="907"/>
         </w:trPr>
         <w:tc>
           <w:tcPr>
-            <w:tcW w:w="1134" w:type="dxa"/>
+            <w:tcW w:w="1149" w:type="dxa"/>
             <w:tcBorders>
               <w:top w:val="dashed" w:sz="4" w:space="0" w:color="000000"/>
               <w:bottom w:val="dashed" w:sz="4" w:space="0" w:color="000000"/>
@@ -805,7 +805,7 @@
         </w:tc>
         <w:tc>
           <w:tcPr>
-            <w:tcW w:w="2835" w:type="dxa"/>
+            <w:tcW w:w="2877" w:type="dxa"/>
             <w:tcBorders>
               <w:top w:val="dashed" w:sz="4" w:space="0" w:color="000000"/>
               <w:left w:val="dashed" w:sz="4" w:space="0" w:color="000000"/>
@@ -822,7 +822,7 @@
         </w:tc>
         <w:tc>
           <w:tcPr>
-            <w:tcW w:w="5767" w:type="dxa"/>
+            <w:tcW w:w="5854" w:type="dxa"/>
             <w:tcBorders>
               <w:top w:val="dashed" w:sz="4" w:space="0" w:color="000000"/>
               <w:left w:val="dashed" w:sz="4" w:space="0" w:color="000000"/>
@@ -839,11 +839,11 @@
       </w:tr>
       <w:tr>
         <w:trPr>
-          <w:trHeight w:val="1026"/>
+          <w:trHeight w:val="907"/>
         </w:trPr>
         <w:tc>
           <w:tcPr>
-            <w:tcW w:w="1134" w:type="dxa"/>
+            <w:tcW w:w="1149" w:type="dxa"/>
             <w:tcBorders>
               <w:top w:val="dashed" w:sz="4" w:space="0" w:color="000000"/>
               <w:bottom w:val="dashed" w:sz="4" w:space="0" w:color="000000"/>
@@ -862,7 +862,7 @@
         </w:tc>
         <w:tc>
           <w:tcPr>
-            <w:tcW w:w="2835" w:type="dxa"/>
+            <w:tcW w:w="2877" w:type="dxa"/>
             <w:tcBorders>
               <w:top w:val="dashed" w:sz="4" w:space="0" w:color="000000"/>
               <w:left w:val="dashed" w:sz="4" w:space="0" w:color="000000"/>
@@ -879,7 +879,7 @@
         </w:tc>
         <w:tc>
           <w:tcPr>
-            <w:tcW w:w="5767" w:type="dxa"/>
+            <w:tcW w:w="5854" w:type="dxa"/>
             <w:tcBorders>
               <w:top w:val="dashed" w:sz="4" w:space="0" w:color="000000"/>
               <w:left w:val="dashed" w:sz="4" w:space="0" w:color="000000"/>
@@ -896,11 +896,11 @@
       </w:tr>
       <w:tr>
         <w:trPr>
-          <w:trHeight w:val="1026"/>
+          <w:trHeight w:val="907"/>
         </w:trPr>
         <w:tc>
           <w:tcPr>
-            <w:tcW w:w="1134" w:type="dxa"/>
+            <w:tcW w:w="1149" w:type="dxa"/>
             <w:tcBorders>
               <w:top w:val="dashed" w:sz="4" w:space="0" w:color="000000"/>
               <w:bottom w:val="dashed" w:sz="4" w:space="0" w:color="000000"/>
@@ -919,7 +919,7 @@
         </w:tc>
         <w:tc>
           <w:tcPr>
-            <w:tcW w:w="2835" w:type="dxa"/>
+            <w:tcW w:w="2877" w:type="dxa"/>
             <w:tcBorders>
               <w:top w:val="dashed" w:sz="4" w:space="0" w:color="000000"/>
               <w:left w:val="dashed" w:sz="4" w:space="0" w:color="000000"/>
@@ -936,7 +936,7 @@
         </w:tc>
         <w:tc>
           <w:tcPr>
-            <w:tcW w:w="5767" w:type="dxa"/>
+            <w:tcW w:w="5854" w:type="dxa"/>
             <w:tcBorders>
               <w:top w:val="dashed" w:sz="4" w:space="0" w:color="000000"/>
               <w:left w:val="dashed" w:sz="4" w:space="0" w:color="000000"/>
@@ -953,11 +953,11 @@
       </w:tr>
       <w:tr>
         <w:trPr>
-          <w:trHeight w:val="1026"/>
+          <w:trHeight w:val="907"/>
         </w:trPr>
         <w:tc>
           <w:tcPr>
-            <w:tcW w:w="1134" w:type="dxa"/>
+            <w:tcW w:w="1149" w:type="dxa"/>
             <w:tcBorders>
               <w:top w:val="dashed" w:sz="4" w:space="0" w:color="000000"/>
               <w:bottom w:val="dashed" w:sz="4" w:space="0" w:color="000000"/>
@@ -976,7 +976,7 @@
         </w:tc>
         <w:tc>
           <w:tcPr>
-            <w:tcW w:w="2835" w:type="dxa"/>
+            <w:tcW w:w="2877" w:type="dxa"/>
             <w:tcBorders>
               <w:top w:val="dashed" w:sz="4" w:space="0" w:color="000000"/>
               <w:left w:val="dashed" w:sz="4" w:space="0" w:color="000000"/>
@@ -993,7 +993,7 @@
         </w:tc>
         <w:tc>
           <w:tcPr>
-            <w:tcW w:w="5767" w:type="dxa"/>
+            <w:tcW w:w="5854" w:type="dxa"/>
             <w:tcBorders>
               <w:top w:val="dashed" w:sz="4" w:space="0" w:color="000000"/>
               <w:left w:val="dashed" w:sz="4" w:space="0" w:color="000000"/>
@@ -1010,11 +1010,131 @@
       </w:tr>
       <w:tr>
         <w:trPr>
-          <w:trHeight w:val="1026"/>
+          <w:trHeight w:val="907"/>
         </w:trPr>
         <w:tc>
           <w:tcPr>
-            <w:tcW w:w="1134" w:type="dxa"/>
+            <w:tcW w:w="1149" w:type="dxa"/>
+            <w:tcBorders>
+              <w:top w:val="dashed" w:sz="4" w:space="0" w:color="000000"/>
+              <w:bottom w:val="dashed" w:sz="4" w:space="0" w:color="000000"/>
+              <w:right w:val="dashed" w:sz="4" w:space="0" w:color="000000"/>
+            </w:tcBorders>
+            <w:vAlign w:val="center"/>
+          </w:tcPr>
+          <w:p>
+            <w:pPr>
+              <w:jc w:val="center"/>
+            </w:pPr>
+            <w:r>
+              <w:rPr>
+                <w:rFonts w:hint="eastAsia"/>
+              </w:rPr>
+              <w:t>7회차</w:t>
+            </w:r>
+          </w:p>
+        </w:tc>
+        <w:tc>
+          <w:tcPr>
+            <w:tcW w:w="2877" w:type="dxa"/>
+            <w:tcBorders>
+              <w:top w:val="dashed" w:sz="4" w:space="0" w:color="000000"/>
+              <w:left w:val="dashed" w:sz="4" w:space="0" w:color="000000"/>
+              <w:bottom w:val="dashed" w:sz="4" w:space="0" w:color="000000"/>
+              <w:right w:val="dashed" w:sz="4" w:space="0" w:color="000000"/>
+            </w:tcBorders>
+            <w:vAlign w:val="center"/>
+          </w:tcPr>
+          <w:p>
+            <w:pPr>
+              <w:jc w:val="center"/>
+            </w:pPr>
+          </w:p>
+        </w:tc>
+        <w:tc>
+          <w:tcPr>
+            <w:tcW w:w="5854" w:type="dxa"/>
+            <w:tcBorders>
+              <w:top w:val="dashed" w:sz="4" w:space="0" w:color="000000"/>
+              <w:left w:val="dashed" w:sz="4" w:space="0" w:color="000000"/>
+              <w:bottom w:val="dashed" w:sz="4" w:space="0" w:color="000000"/>
+            </w:tcBorders>
+            <w:vAlign w:val="center"/>
+          </w:tcPr>
+          <w:p>
+            <w:pPr>
+              <w:jc w:val="center"/>
+            </w:pPr>
+          </w:p>
+        </w:tc>
+      </w:tr>
+      <w:tr>
+        <w:trPr>
+          <w:trHeight w:val="907"/>
+        </w:trPr>
+        <w:tc>
+          <w:tcPr>
+            <w:tcW w:w="1149" w:type="dxa"/>
+            <w:tcBorders>
+              <w:top w:val="dashed" w:sz="4" w:space="0" w:color="000000"/>
+              <w:bottom w:val="dashed" w:sz="4" w:space="0" w:color="000000"/>
+              <w:right w:val="dashed" w:sz="4" w:space="0" w:color="000000"/>
+            </w:tcBorders>
+            <w:vAlign w:val="center"/>
+          </w:tcPr>
+          <w:p>
+            <w:pPr>
+              <w:jc w:val="center"/>
+            </w:pPr>
+            <w:r>
+              <w:rPr>
+                <w:rFonts w:hint="eastAsia"/>
+              </w:rPr>
+              <w:t>8회차</w:t>
+            </w:r>
+          </w:p>
+        </w:tc>
+        <w:tc>
+          <w:tcPr>
+            <w:tcW w:w="2877" w:type="dxa"/>
+            <w:tcBorders>
+              <w:top w:val="dashed" w:sz="4" w:space="0" w:color="000000"/>
+              <w:left w:val="dashed" w:sz="4" w:space="0" w:color="000000"/>
+              <w:bottom w:val="dashed" w:sz="4" w:space="0" w:color="000000"/>
+              <w:right w:val="dashed" w:sz="4" w:space="0" w:color="000000"/>
+            </w:tcBorders>
+            <w:vAlign w:val="center"/>
+          </w:tcPr>
+          <w:p>
+            <w:pPr>
+              <w:jc w:val="center"/>
+            </w:pPr>
+          </w:p>
+        </w:tc>
+        <w:tc>
+          <w:tcPr>
+            <w:tcW w:w="5854" w:type="dxa"/>
+            <w:tcBorders>
+              <w:top w:val="dashed" w:sz="4" w:space="0" w:color="000000"/>
+              <w:left w:val="dashed" w:sz="4" w:space="0" w:color="000000"/>
+              <w:bottom w:val="dashed" w:sz="4" w:space="0" w:color="000000"/>
+            </w:tcBorders>
+            <w:vAlign w:val="center"/>
+          </w:tcPr>
+          <w:p>
+            <w:pPr>
+              <w:jc w:val="center"/>
+            </w:pPr>
+          </w:p>
+        </w:tc>
+      </w:tr>
+      <w:tr>
+        <w:trPr>
+          <w:trHeight w:val="907"/>
+        </w:trPr>
+        <w:tc>
+          <w:tcPr>
+            <w:tcW w:w="1149" w:type="dxa"/>
             <w:tcBorders>
               <w:top w:val="dashed" w:sz="4" w:space="0" w:color="000000"/>
               <w:bottom w:val="single" w:sz="12" w:space="0" w:color="000000"/>
@@ -1034,7 +1154,7 @@
         </w:tc>
         <w:tc>
           <w:tcPr>
-            <w:tcW w:w="2835" w:type="dxa"/>
+            <w:tcW w:w="2877" w:type="dxa"/>
             <w:tcBorders>
               <w:top w:val="dashed" w:sz="4" w:space="0" w:color="000000"/>
               <w:left w:val="dashed" w:sz="4" w:space="0" w:color="000000"/>
@@ -1052,7 +1172,7 @@
         </w:tc>
         <w:tc>
           <w:tcPr>
-            <w:tcW w:w="5767" w:type="dxa"/>
+            <w:tcW w:w="5854" w:type="dxa"/>
             <w:tcBorders>
               <w:top w:val="dashed" w:sz="4" w:space="0" w:color="000000"/>
               <w:left w:val="dashed" w:sz="4" w:space="0" w:color="000000"/>
@@ -1071,24 +1191,7 @@
     </w:tbl>
     <w:p>
       <w:pPr>
-        <w:rPr>
-          <w:b/>
-          <w:sz w:val="28"/>
-          <w:szCs w:val="28"/>
-        </w:rPr>
-      </w:pPr>
-    </w:p>
-    <w:p>
-      <w:pPr>
-        <w:rPr>
-          <w:b/>
-          <w:sz w:val="28"/>
-          <w:szCs w:val="28"/>
-        </w:rPr>
-      </w:pPr>
-    </w:p>
-    <w:p>
-      <w:pPr>
+        <w:pStyle w:val="a5"/>
         <w:numPr>
           <w:ilvl w:val="0"/>
           <w:numId w:val="1"/>
@@ -1100,6 +1203,7 @@
           <w:right w:val="nil"/>
           <w:between w:val="nil"/>
         </w:pBdr>
+        <w:ind w:leftChars="0"/>
         <w:rPr>
           <w:b/>
           <w:color w:val="000000"/>
@@ -1121,7 +1225,7 @@
     <w:tbl>
       <w:tblPr>
         <w:tblStyle w:val="ad"/>
-        <w:tblW w:w="9736" w:type="dxa"/>
+        <w:tblW w:w="9685" w:type="dxa"/>
         <w:tblInd w:w="0" w:type="dxa"/>
         <w:tblBorders>
           <w:top w:val="single" w:sz="12" w:space="0" w:color="000000"/>
@@ -1135,16 +1239,16 @@
         <w:tblLook w:val="0400" w:firstRow="0" w:lastRow="0" w:firstColumn="0" w:lastColumn="0" w:noHBand="0" w:noVBand="1"/>
       </w:tblPr>
       <w:tblGrid>
-        <w:gridCol w:w="3256"/>
-        <w:gridCol w:w="6480"/>
+        <w:gridCol w:w="3239"/>
+        <w:gridCol w:w="6446"/>
       </w:tblGrid>
       <w:tr>
         <w:trPr>
-          <w:trHeight w:val="438"/>
+          <w:trHeight w:val="322"/>
         </w:trPr>
         <w:tc>
           <w:tcPr>
-            <w:tcW w:w="3256" w:type="dxa"/>
+            <w:tcW w:w="3239" w:type="dxa"/>
             <w:vMerge w:val="restart"/>
             <w:vAlign w:val="center"/>
           </w:tcPr>
@@ -1167,7 +1271,7 @@
         </w:tc>
         <w:tc>
           <w:tcPr>
-            <w:tcW w:w="6480" w:type="dxa"/>
+            <w:tcW w:w="6446" w:type="dxa"/>
             <w:vAlign w:val="center"/>
           </w:tcPr>
           <w:p>
@@ -1190,11 +1294,11 @@
       </w:tr>
       <w:tr>
         <w:trPr>
-          <w:trHeight w:val="2117"/>
+          <w:trHeight w:val="1558"/>
         </w:trPr>
         <w:tc>
           <w:tcPr>
-            <w:tcW w:w="3256" w:type="dxa"/>
+            <w:tcW w:w="3239" w:type="dxa"/>
             <w:vMerge/>
             <w:vAlign w:val="center"/>
           </w:tcPr>
@@ -1218,7 +1322,7 @@
         </w:tc>
         <w:tc>
           <w:tcPr>
-            <w:tcW w:w="6480" w:type="dxa"/>
+            <w:tcW w:w="6446" w:type="dxa"/>
             <w:vAlign w:val="center"/>
           </w:tcPr>
           <w:p>
@@ -1234,11 +1338,11 @@
       </w:tr>
       <w:tr>
         <w:trPr>
-          <w:trHeight w:val="2401"/>
+          <w:trHeight w:val="1767"/>
         </w:trPr>
         <w:tc>
           <w:tcPr>
-            <w:tcW w:w="3256" w:type="dxa"/>
+            <w:tcW w:w="3239" w:type="dxa"/>
             <w:vAlign w:val="center"/>
           </w:tcPr>
           <w:p>
@@ -1276,7 +1380,7 @@
         </w:tc>
         <w:tc>
           <w:tcPr>
-            <w:tcW w:w="6480" w:type="dxa"/>
+            <w:tcW w:w="6446" w:type="dxa"/>
             <w:vAlign w:val="center"/>
           </w:tcPr>
           <w:p>
@@ -1292,11 +1396,11 @@
       </w:tr>
       <w:tr>
         <w:trPr>
-          <w:trHeight w:val="423"/>
+          <w:trHeight w:val="311"/>
         </w:trPr>
         <w:tc>
           <w:tcPr>
-            <w:tcW w:w="3256" w:type="dxa"/>
+            <w:tcW w:w="3239" w:type="dxa"/>
             <w:vAlign w:val="center"/>
           </w:tcPr>
           <w:p>
@@ -1318,7 +1422,7 @@
         </w:tc>
         <w:tc>
           <w:tcPr>
-            <w:tcW w:w="6480" w:type="dxa"/>
+            <w:tcW w:w="6446" w:type="dxa"/>
             <w:vAlign w:val="center"/>
           </w:tcPr>
           <w:p>
@@ -2982,7 +3086,279 @@
           </w:p>
         </w:tc>
       </w:tr>
+      <w:tr>
+        <w:trPr>
+          <w:trHeight w:val="493"/>
+        </w:trPr>
+        <w:tc>
+          <w:tcPr>
+            <w:tcW w:w="918" w:type="dxa"/>
+            <w:vAlign w:val="center"/>
+          </w:tcPr>
+          <w:p>
+            <w:pPr>
+              <w:jc w:val="center"/>
+              <w:rPr>
+                <w:rFonts w:hint="eastAsia"/>
+              </w:rPr>
+            </w:pPr>
+          </w:p>
+        </w:tc>
+        <w:tc>
+          <w:tcPr>
+            <w:tcW w:w="919" w:type="dxa"/>
+            <w:vAlign w:val="center"/>
+          </w:tcPr>
+          <w:p>
+            <w:pPr>
+              <w:jc w:val="center"/>
+            </w:pPr>
+          </w:p>
+        </w:tc>
+        <w:tc>
+          <w:tcPr>
+            <w:tcW w:w="867" w:type="dxa"/>
+            <w:vAlign w:val="center"/>
+          </w:tcPr>
+          <w:p>
+            <w:pPr>
+              <w:jc w:val="center"/>
+            </w:pPr>
+          </w:p>
+        </w:tc>
+        <w:tc>
+          <w:tcPr>
+            <w:tcW w:w="867" w:type="dxa"/>
+            <w:vAlign w:val="center"/>
+          </w:tcPr>
+          <w:p>
+            <w:pPr>
+              <w:jc w:val="center"/>
+            </w:pPr>
+          </w:p>
+        </w:tc>
+        <w:tc>
+          <w:tcPr>
+            <w:tcW w:w="867" w:type="dxa"/>
+            <w:vAlign w:val="center"/>
+          </w:tcPr>
+          <w:p>
+            <w:pPr>
+              <w:jc w:val="center"/>
+            </w:pPr>
+          </w:p>
+        </w:tc>
+        <w:tc>
+          <w:tcPr>
+            <w:tcW w:w="867" w:type="dxa"/>
+            <w:vAlign w:val="center"/>
+          </w:tcPr>
+          <w:p>
+            <w:pPr>
+              <w:jc w:val="center"/>
+            </w:pPr>
+          </w:p>
+        </w:tc>
+        <w:tc>
+          <w:tcPr>
+            <w:tcW w:w="867" w:type="dxa"/>
+            <w:vAlign w:val="center"/>
+          </w:tcPr>
+          <w:p>
+            <w:pPr>
+              <w:jc w:val="center"/>
+            </w:pPr>
+          </w:p>
+        </w:tc>
+        <w:tc>
+          <w:tcPr>
+            <w:tcW w:w="867" w:type="dxa"/>
+            <w:vAlign w:val="center"/>
+          </w:tcPr>
+          <w:p>
+            <w:pPr>
+              <w:jc w:val="center"/>
+            </w:pPr>
+          </w:p>
+        </w:tc>
+        <w:tc>
+          <w:tcPr>
+            <w:tcW w:w="870" w:type="dxa"/>
+            <w:vAlign w:val="center"/>
+          </w:tcPr>
+          <w:p>
+            <w:pPr>
+              <w:jc w:val="center"/>
+            </w:pPr>
+          </w:p>
+        </w:tc>
+        <w:tc>
+          <w:tcPr>
+            <w:tcW w:w="867" w:type="dxa"/>
+          </w:tcPr>
+          <w:p>
+            <w:pPr>
+              <w:jc w:val="center"/>
+            </w:pPr>
+          </w:p>
+        </w:tc>
+        <w:tc>
+          <w:tcPr>
+            <w:tcW w:w="867" w:type="dxa"/>
+          </w:tcPr>
+          <w:p>
+            <w:pPr>
+              <w:jc w:val="center"/>
+            </w:pPr>
+          </w:p>
+        </w:tc>
+      </w:tr>
+      <w:tr>
+        <w:trPr>
+          <w:trHeight w:val="493"/>
+        </w:trPr>
+        <w:tc>
+          <w:tcPr>
+            <w:tcW w:w="918" w:type="dxa"/>
+            <w:vAlign w:val="center"/>
+          </w:tcPr>
+          <w:p>
+            <w:pPr>
+              <w:jc w:val="center"/>
+              <w:rPr>
+                <w:rFonts w:hint="eastAsia"/>
+              </w:rPr>
+            </w:pPr>
+          </w:p>
+        </w:tc>
+        <w:tc>
+          <w:tcPr>
+            <w:tcW w:w="919" w:type="dxa"/>
+            <w:vAlign w:val="center"/>
+          </w:tcPr>
+          <w:p>
+            <w:pPr>
+              <w:jc w:val="center"/>
+            </w:pPr>
+          </w:p>
+        </w:tc>
+        <w:tc>
+          <w:tcPr>
+            <w:tcW w:w="867" w:type="dxa"/>
+            <w:vAlign w:val="center"/>
+          </w:tcPr>
+          <w:p>
+            <w:pPr>
+              <w:jc w:val="center"/>
+            </w:pPr>
+          </w:p>
+        </w:tc>
+        <w:tc>
+          <w:tcPr>
+            <w:tcW w:w="867" w:type="dxa"/>
+            <w:vAlign w:val="center"/>
+          </w:tcPr>
+          <w:p>
+            <w:pPr>
+              <w:jc w:val="center"/>
+            </w:pPr>
+          </w:p>
+        </w:tc>
+        <w:tc>
+          <w:tcPr>
+            <w:tcW w:w="867" w:type="dxa"/>
+            <w:vAlign w:val="center"/>
+          </w:tcPr>
+          <w:p>
+            <w:pPr>
+              <w:jc w:val="center"/>
+            </w:pPr>
+          </w:p>
+        </w:tc>
+        <w:tc>
+          <w:tcPr>
+            <w:tcW w:w="867" w:type="dxa"/>
+            <w:vAlign w:val="center"/>
+          </w:tcPr>
+          <w:p>
+            <w:pPr>
+              <w:jc w:val="center"/>
+            </w:pPr>
+          </w:p>
+        </w:tc>
+        <w:tc>
+          <w:tcPr>
+            <w:tcW w:w="867" w:type="dxa"/>
+            <w:vAlign w:val="center"/>
+          </w:tcPr>
+          <w:p>
+            <w:pPr>
+              <w:jc w:val="center"/>
+            </w:pPr>
+          </w:p>
+        </w:tc>
+        <w:tc>
+          <w:tcPr>
+            <w:tcW w:w="867" w:type="dxa"/>
+            <w:vAlign w:val="center"/>
+          </w:tcPr>
+          <w:p>
+            <w:pPr>
+              <w:jc w:val="center"/>
+            </w:pPr>
+          </w:p>
+        </w:tc>
+        <w:tc>
+          <w:tcPr>
+            <w:tcW w:w="870" w:type="dxa"/>
+            <w:vAlign w:val="center"/>
+          </w:tcPr>
+          <w:p>
+            <w:pPr>
+              <w:jc w:val="center"/>
+            </w:pPr>
+          </w:p>
+        </w:tc>
+        <w:tc>
+          <w:tcPr>
+            <w:tcW w:w="867" w:type="dxa"/>
+          </w:tcPr>
+          <w:p>
+            <w:pPr>
+              <w:jc w:val="center"/>
+            </w:pPr>
+          </w:p>
+        </w:tc>
+        <w:tc>
+          <w:tcPr>
+            <w:tcW w:w="867" w:type="dxa"/>
+          </w:tcPr>
+          <w:p>
+            <w:pPr>
+              <w:jc w:val="center"/>
+            </w:pPr>
+          </w:p>
+        </w:tc>
+      </w:tr>
     </w:tbl>
+    <w:p>
+      <w:pPr>
+        <w:pBdr>
+          <w:top w:val="nil"/>
+          <w:left w:val="nil"/>
+          <w:bottom w:val="nil"/>
+          <w:right w:val="nil"/>
+          <w:between w:val="nil"/>
+        </w:pBdr>
+        <w:rPr>
+          <w:rFonts w:hint="eastAsia"/>
+          <w:b/>
+          <w:color w:val="000000"/>
+          <w:sz w:val="28"/>
+          <w:szCs w:val="28"/>
+        </w:rPr>
+      </w:pPr>
+    </w:p>
     <w:p>
       <w:pPr>
         <w:numPr>

</xml_diff>